<commit_message>
[Entrega 1] - Termo de Abertura / Plano de Gerenciamento
</commit_message>
<xml_diff>
--- a/Plano de Gerenciamento.docx
+++ b/Plano de Gerenciamento.docx
@@ -499,23 +499,21 @@
           <w:sz w:val="22"/>
           <w:szCs w:val="22"/>
         </w:rPr>
-        <w:t>Número de professores satisfeitos com o produto maior que 80</w:t>
-      </w:r>
-      <w:proofErr w:type="gramStart"/>
+        <w:t>Número de professores satisfeitos com o produto maior que 80%.</w:t>
+      </w:r>
       <w:r>
         <w:rPr>
           <w:sz w:val="22"/>
           <w:szCs w:val="22"/>
         </w:rPr>
-        <w:t>%.(</w:t>
-      </w:r>
-      <w:proofErr w:type="gramEnd"/>
+        <w:t xml:space="preserve"> </w:t>
+      </w:r>
       <w:r>
         <w:rPr>
           <w:sz w:val="22"/>
           <w:szCs w:val="22"/>
         </w:rPr>
-        <w:t>*)</w:t>
+        <w:t>(*)</w:t>
       </w:r>
     </w:p>
     <w:p>
@@ -535,23 +533,21 @@
           <w:sz w:val="22"/>
           <w:szCs w:val="22"/>
         </w:rPr>
-        <w:t>Número de alunos satisfeitos com o produto maior que 70</w:t>
-      </w:r>
-      <w:proofErr w:type="gramStart"/>
+        <w:t>Número de alunos satisfeitos com o produto maior que 70%.</w:t>
+      </w:r>
       <w:r>
         <w:rPr>
           <w:sz w:val="22"/>
           <w:szCs w:val="22"/>
         </w:rPr>
-        <w:t>%.(</w:t>
-      </w:r>
-      <w:proofErr w:type="gramEnd"/>
+        <w:t xml:space="preserve"> </w:t>
+      </w:r>
       <w:r>
         <w:rPr>
           <w:sz w:val="22"/>
           <w:szCs w:val="22"/>
         </w:rPr>
-        <w:t>*)</w:t>
+        <w:t>(*)</w:t>
       </w:r>
     </w:p>
     <w:p>
@@ -573,15 +569,13 @@
         </w:rPr>
         <w:t>Número de sugestões de todos usuários maior que 30</w:t>
       </w:r>
-      <w:proofErr w:type="gramStart"/>
       <w:r>
         <w:rPr>
           <w:sz w:val="22"/>
           <w:szCs w:val="22"/>
         </w:rPr>
-        <w:t>%.(</w:t>
-      </w:r>
-      <w:proofErr w:type="gramEnd"/>
+        <w:t>%. (</w:t>
+      </w:r>
       <w:r>
         <w:rPr>
           <w:sz w:val="22"/>
@@ -1215,6 +1209,112 @@
     <w:p/>
     <w:p>
       <w:pPr>
+        <w:pStyle w:val="Comments"/>
+        <w:numPr>
+          <w:ilvl w:val="0"/>
+          <w:numId w:val="2"/>
+        </w:numPr>
+        <w:ind w:left="720"/>
+        <w:rPr>
+          <w:sz w:val="22"/>
+          <w:szCs w:val="22"/>
+        </w:rPr>
+      </w:pPr>
+      <w:r>
+        <w:rPr>
+          <w:sz w:val="22"/>
+          <w:szCs w:val="22"/>
+        </w:rPr>
+        <w:t>Atrasos de especificações</w:t>
+      </w:r>
+    </w:p>
+    <w:p>
+      <w:pPr>
+        <w:pStyle w:val="Comments"/>
+        <w:numPr>
+          <w:ilvl w:val="0"/>
+          <w:numId w:val="2"/>
+        </w:numPr>
+        <w:ind w:left="720"/>
+        <w:rPr>
+          <w:sz w:val="22"/>
+          <w:szCs w:val="22"/>
+        </w:rPr>
+      </w:pPr>
+      <w:r>
+        <w:rPr>
+          <w:sz w:val="22"/>
+          <w:szCs w:val="22"/>
+        </w:rPr>
+        <w:t>Alteração de requisitos após formalização dos mesmos</w:t>
+      </w:r>
+    </w:p>
+    <w:p>
+      <w:pPr>
+        <w:pStyle w:val="Comments"/>
+        <w:numPr>
+          <w:ilvl w:val="0"/>
+          <w:numId w:val="2"/>
+        </w:numPr>
+        <w:ind w:left="720"/>
+        <w:rPr>
+          <w:sz w:val="22"/>
+          <w:szCs w:val="22"/>
+        </w:rPr>
+      </w:pPr>
+      <w:r>
+        <w:rPr>
+          <w:sz w:val="22"/>
+          <w:szCs w:val="22"/>
+        </w:rPr>
+        <w:t>Não cumprimento do cronograma proposto</w:t>
+      </w:r>
+    </w:p>
+    <w:p>
+      <w:pPr>
+        <w:pStyle w:val="Comments"/>
+        <w:numPr>
+          <w:ilvl w:val="0"/>
+          <w:numId w:val="2"/>
+        </w:numPr>
+        <w:ind w:left="720"/>
+        <w:rPr>
+          <w:sz w:val="22"/>
+          <w:szCs w:val="22"/>
+        </w:rPr>
+      </w:pPr>
+      <w:r>
+        <w:rPr>
+          <w:sz w:val="22"/>
+          <w:szCs w:val="22"/>
+        </w:rPr>
+        <w:t>Tamanho do produto subestimo</w:t>
+      </w:r>
+    </w:p>
+    <w:p>
+      <w:pPr>
+        <w:pStyle w:val="Comments"/>
+        <w:numPr>
+          <w:ilvl w:val="0"/>
+          <w:numId w:val="2"/>
+        </w:numPr>
+        <w:ind w:left="720"/>
+        <w:rPr>
+          <w:sz w:val="22"/>
+          <w:szCs w:val="22"/>
+        </w:rPr>
+      </w:pPr>
+      <w:r>
+        <w:rPr>
+          <w:sz w:val="22"/>
+          <w:szCs w:val="22"/>
+        </w:rPr>
+        <w:t>Substituição de membros da equipe</w:t>
+      </w:r>
+    </w:p>
+    <w:p/>
+    <w:p>
+      <w:pPr>
         <w:pStyle w:val="Heading1"/>
       </w:pPr>
       <w:r>
@@ -1274,25 +1374,121 @@
       </w:r>
     </w:p>
     <w:p>
-      <w:pPr>
-        <w:pStyle w:val="Descrio"/>
-        <w:rPr>
-          <w:lang w:val="pt-BR"/>
-        </w:rPr>
-      </w:pPr>
-      <w:r>
-        <w:rPr>
-          <w:lang w:val="pt-BR"/>
-        </w:rPr>
-        <w:t>[Defina os critérios e fluxo de aprovação para as mudanças de escopo]</w:t>
-      </w:r>
-    </w:p>
-    <w:p>
-      <w:r>
-        <w:t>Como serão controladas as mudanças? Como será o processo utilizado para isso?</w:t>
+      <w:r>
+        <w:t xml:space="preserve">Sempre que um dos participantes sugerir alguma mudança, uma reunião </w:t>
+      </w:r>
+      <w:r>
+        <w:t xml:space="preserve">deve ser realizada com o cliente, gerente de projeto, engenheiro de software, patrocinador, pessoa que sugeriu a </w:t>
+      </w:r>
+      <w:r>
+        <w:lastRenderedPageBreak/>
+        <w:t xml:space="preserve">alteração caso ela não faça parte dos membros citados. Nessa reunião os seguintes pontos devem ser abordados: </w:t>
       </w:r>
     </w:p>
     <w:p/>
+    <w:p>
+      <w:pPr>
+        <w:pStyle w:val="ListParagraph"/>
+        <w:numPr>
+          <w:ilvl w:val="0"/>
+          <w:numId w:val="3"/>
+        </w:numPr>
+        <w:rPr>
+          <w:rFonts w:eastAsiaTheme="minorEastAsia"/>
+          <w:lang w:eastAsia="ko-KR"/>
+        </w:rPr>
+      </w:pPr>
+      <w:r>
+        <w:rPr>
+          <w:rFonts w:eastAsiaTheme="minorEastAsia"/>
+          <w:lang w:eastAsia="ko-KR"/>
+        </w:rPr>
+        <w:t>Qual o motivo da mudança?</w:t>
+      </w:r>
+    </w:p>
+    <w:p>
+      <w:pPr>
+        <w:pStyle w:val="ListParagraph"/>
+        <w:numPr>
+          <w:ilvl w:val="0"/>
+          <w:numId w:val="3"/>
+        </w:numPr>
+        <w:rPr>
+          <w:rFonts w:eastAsiaTheme="minorEastAsia"/>
+          <w:lang w:eastAsia="ko-KR"/>
+        </w:rPr>
+      </w:pPr>
+      <w:r>
+        <w:rPr>
+          <w:rFonts w:eastAsiaTheme="minorEastAsia"/>
+          <w:lang w:eastAsia="ko-KR"/>
+        </w:rPr>
+        <w:t>Qual o custo benefício de implementá-la?</w:t>
+      </w:r>
+    </w:p>
+    <w:p>
+      <w:pPr>
+        <w:pStyle w:val="ListParagraph"/>
+        <w:numPr>
+          <w:ilvl w:val="0"/>
+          <w:numId w:val="3"/>
+        </w:numPr>
+        <w:rPr>
+          <w:rFonts w:eastAsiaTheme="minorEastAsia"/>
+          <w:lang w:eastAsia="ko-KR"/>
+        </w:rPr>
+      </w:pPr>
+      <w:r>
+        <w:rPr>
+          <w:rFonts w:eastAsiaTheme="minorEastAsia"/>
+          <w:lang w:eastAsia="ko-KR"/>
+        </w:rPr>
+        <w:t>Quais principais benefícios a mudança trará pro produto?</w:t>
+      </w:r>
+    </w:p>
+    <w:p>
+      <w:pPr>
+        <w:pStyle w:val="ListParagraph"/>
+        <w:numPr>
+          <w:ilvl w:val="0"/>
+          <w:numId w:val="3"/>
+        </w:numPr>
+        <w:rPr>
+          <w:rFonts w:eastAsiaTheme="minorEastAsia"/>
+          <w:lang w:eastAsia="ko-KR"/>
+        </w:rPr>
+      </w:pPr>
+      <w:r>
+        <w:rPr>
+          <w:rFonts w:eastAsiaTheme="minorEastAsia"/>
+          <w:lang w:eastAsia="ko-KR"/>
+        </w:rPr>
+        <w:t>Quais possíveis partes do produto podem ser afetadas negativamente pela mudança?</w:t>
+      </w:r>
+    </w:p>
+    <w:p>
+      <w:pPr>
+        <w:rPr>
+          <w:rFonts w:eastAsiaTheme="minorEastAsia"/>
+          <w:lang w:eastAsia="ko-KR"/>
+        </w:rPr>
+      </w:pPr>
+    </w:p>
+    <w:p>
+      <w:pPr>
+        <w:rPr>
+          <w:rFonts w:eastAsiaTheme="minorEastAsia"/>
+          <w:lang w:eastAsia="ko-KR"/>
+        </w:rPr>
+      </w:pPr>
+      <w:r>
+        <w:rPr>
+          <w:rFonts w:eastAsiaTheme="minorEastAsia"/>
+          <w:lang w:eastAsia="ko-KR"/>
+        </w:rPr>
+        <w:t>No fim, se for constato que a mudança é benéfica o suficiente, ela será adicionada como tarefa na próxima iteração de desenvolvimento do sistema.</w:t>
+      </w:r>
+    </w:p>
     <w:p/>
     <w:tbl>
       <w:tblPr>
@@ -1377,7 +1573,7 @@
               </w:rPr>
             </w:pPr>
             <w:r>
-              <w:t>Nome</w:t>
+              <w:t>Assinatura</w:t>
             </w:r>
           </w:p>
         </w:tc>
@@ -1395,8 +1591,49 @@
               </w:rPr>
             </w:pPr>
             <w:r>
-              <w:t>Matrícula</w:t>
+              <w:t>CPF</w:t>
             </w:r>
+          </w:p>
+        </w:tc>
+      </w:tr>
+      <w:tr>
+        <w:trPr>
+          <w:trHeight w:val="340"/>
+        </w:trPr>
+        <w:tc>
+          <w:tcPr>
+            <w:tcW w:w="2438" w:type="dxa"/>
+            <w:vAlign w:val="center"/>
+          </w:tcPr>
+          <w:p>
+            <w:pPr>
+              <w:pStyle w:val="Aprovaes"/>
+            </w:pPr>
+            <w:r>
+              <w:t>Patrocinador</w:t>
+            </w:r>
+          </w:p>
+        </w:tc>
+        <w:tc>
+          <w:tcPr>
+            <w:tcW w:w="4678" w:type="dxa"/>
+            <w:vAlign w:val="center"/>
+          </w:tcPr>
+          <w:p>
+            <w:pPr>
+              <w:pStyle w:val="Aprovaes"/>
+            </w:pPr>
+          </w:p>
+        </w:tc>
+        <w:tc>
+          <w:tcPr>
+            <w:tcW w:w="1559" w:type="dxa"/>
+            <w:vAlign w:val="center"/>
+          </w:tcPr>
+          <w:p>
+            <w:pPr>
+              <w:pStyle w:val="Aprovaes"/>
+            </w:pPr>
           </w:p>
         </w:tc>
       </w:tr>
@@ -1455,7 +1692,7 @@
               <w:pStyle w:val="Aprovaes"/>
             </w:pPr>
             <w:r>
-              <w:t>Colaborador 1</w:t>
+              <w:t>Engenheiro de Software</w:t>
             </w:r>
           </w:p>
         </w:tc>
@@ -1496,8 +1733,12 @@
               <w:pStyle w:val="Aprovaes"/>
             </w:pPr>
             <w:r>
-              <w:lastRenderedPageBreak/>
-              <w:t>Colaborador 2</w:t>
+              <w:t>Representante d</w:t>
+            </w:r>
+            <w:bookmarkStart w:id="0" w:name="_GoBack"/>
+            <w:bookmarkEnd w:id="0"/>
+            <w:r>
+              <w:t>os Docentes</w:t>
             </w:r>
           </w:p>
         </w:tc>
@@ -1538,48 +1779,7 @@
               <w:pStyle w:val="Aprovaes"/>
             </w:pPr>
             <w:r>
-              <w:t>Colaborador 3</w:t>
-            </w:r>
-          </w:p>
-        </w:tc>
-        <w:tc>
-          <w:tcPr>
-            <w:tcW w:w="4678" w:type="dxa"/>
-            <w:vAlign w:val="center"/>
-          </w:tcPr>
-          <w:p>
-            <w:pPr>
-              <w:pStyle w:val="Aprovaes"/>
-            </w:pPr>
-          </w:p>
-        </w:tc>
-        <w:tc>
-          <w:tcPr>
-            <w:tcW w:w="1559" w:type="dxa"/>
-            <w:vAlign w:val="center"/>
-          </w:tcPr>
-          <w:p>
-            <w:pPr>
-              <w:pStyle w:val="Aprovaes"/>
-            </w:pPr>
-          </w:p>
-        </w:tc>
-      </w:tr>
-      <w:tr>
-        <w:trPr>
-          <w:trHeight w:val="340"/>
-        </w:trPr>
-        <w:tc>
-          <w:tcPr>
-            <w:tcW w:w="2438" w:type="dxa"/>
-            <w:vAlign w:val="center"/>
-          </w:tcPr>
-          <w:p>
-            <w:pPr>
-              <w:pStyle w:val="Aprovaes"/>
-            </w:pPr>
-            <w:r>
-              <w:t>Colaborador 4</w:t>
+              <w:t>Representante dos Discentes</w:t>
             </w:r>
           </w:p>
         </w:tc>
@@ -2059,7 +2259,10 @@
           </w:pPr>
           <w:proofErr w:type="spellStart"/>
           <w:r>
-            <w:t>Make.a.</w:t>
+            <w:t>Make.A</w:t>
+          </w:r>
+          <w:r>
+            <w:t>.</w:t>
           </w:r>
           <w:r>
             <w:t>List</w:t>
@@ -2088,8 +2291,6 @@
     <w:pPr>
       <w:pStyle w:val="Header"/>
     </w:pPr>
-    <w:bookmarkStart w:id="0" w:name="_GoBack"/>
-    <w:bookmarkEnd w:id="0"/>
   </w:p>
 </w:hdr>
 </file>
@@ -2107,6 +2308,92 @@
 <file path=word/numbering.xml><?xml version="1.0" encoding="utf-8"?>
 <w:numbering xmlns:wpc="http://schemas.microsoft.com/office/word/2010/wordprocessingCanvas" xmlns:mc="http://schemas.openxmlformats.org/markup-compatibility/2006" xmlns:o="urn:schemas-microsoft-com:office:office" xmlns:r="http://schemas.openxmlformats.org/officeDocument/2006/relationships" xmlns:m="http://schemas.openxmlformats.org/officeDocument/2006/math" xmlns:v="urn:schemas-microsoft-com:vml" xmlns:wp14="http://schemas.microsoft.com/office/word/2010/wordprocessingDrawing" xmlns:wp="http://schemas.openxmlformats.org/drawingml/2006/wordprocessingDrawing" xmlns:w10="urn:schemas-microsoft-com:office:word" xmlns:w="http://schemas.openxmlformats.org/wordprocessingml/2006/main" xmlns:w14="http://schemas.microsoft.com/office/word/2010/wordml" xmlns:w15="http://schemas.microsoft.com/office/word/2012/wordml" xmlns:wpg="http://schemas.microsoft.com/office/word/2010/wordprocessingGroup" xmlns:wpi="http://schemas.microsoft.com/office/word/2010/wordprocessingInk" xmlns:wne="http://schemas.microsoft.com/office/word/2006/wordml" xmlns:wps="http://schemas.microsoft.com/office/word/2010/wordprocessingShape" mc:Ignorable="w14 w15 wp14">
   <w:abstractNum w:abstractNumId="0">
+    <w:nsid w:val="35BE78B3"/>
+    <w:multiLevelType w:val="hybridMultilevel"/>
+    <w:tmpl w:val="8A86C848"/>
+    <w:lvl w:ilvl="0" w:tplc="0409000F">
+      <w:start w:val="1"/>
+      <w:numFmt w:val="decimal"/>
+      <w:lvlText w:val="%1."/>
+      <w:lvlJc w:val="left"/>
+      <w:pPr>
+        <w:ind w:left="720" w:hanging="360"/>
+      </w:pPr>
+    </w:lvl>
+    <w:lvl w:ilvl="1" w:tplc="04090019" w:tentative="1">
+      <w:start w:val="1"/>
+      <w:numFmt w:val="lowerLetter"/>
+      <w:lvlText w:val="%2."/>
+      <w:lvlJc w:val="left"/>
+      <w:pPr>
+        <w:ind w:left="1440" w:hanging="360"/>
+      </w:pPr>
+    </w:lvl>
+    <w:lvl w:ilvl="2" w:tplc="0409001B" w:tentative="1">
+      <w:start w:val="1"/>
+      <w:numFmt w:val="lowerRoman"/>
+      <w:lvlText w:val="%3."/>
+      <w:lvlJc w:val="right"/>
+      <w:pPr>
+        <w:ind w:left="2160" w:hanging="180"/>
+      </w:pPr>
+    </w:lvl>
+    <w:lvl w:ilvl="3" w:tplc="0409000F" w:tentative="1">
+      <w:start w:val="1"/>
+      <w:numFmt w:val="decimal"/>
+      <w:lvlText w:val="%4."/>
+      <w:lvlJc w:val="left"/>
+      <w:pPr>
+        <w:ind w:left="2880" w:hanging="360"/>
+      </w:pPr>
+    </w:lvl>
+    <w:lvl w:ilvl="4" w:tplc="04090019" w:tentative="1">
+      <w:start w:val="1"/>
+      <w:numFmt w:val="lowerLetter"/>
+      <w:lvlText w:val="%5."/>
+      <w:lvlJc w:val="left"/>
+      <w:pPr>
+        <w:ind w:left="3600" w:hanging="360"/>
+      </w:pPr>
+    </w:lvl>
+    <w:lvl w:ilvl="5" w:tplc="0409001B" w:tentative="1">
+      <w:start w:val="1"/>
+      <w:numFmt w:val="lowerRoman"/>
+      <w:lvlText w:val="%6."/>
+      <w:lvlJc w:val="right"/>
+      <w:pPr>
+        <w:ind w:left="4320" w:hanging="180"/>
+      </w:pPr>
+    </w:lvl>
+    <w:lvl w:ilvl="6" w:tplc="0409000F" w:tentative="1">
+      <w:start w:val="1"/>
+      <w:numFmt w:val="decimal"/>
+      <w:lvlText w:val="%7."/>
+      <w:lvlJc w:val="left"/>
+      <w:pPr>
+        <w:ind w:left="5040" w:hanging="360"/>
+      </w:pPr>
+    </w:lvl>
+    <w:lvl w:ilvl="7" w:tplc="04090019" w:tentative="1">
+      <w:start w:val="1"/>
+      <w:numFmt w:val="lowerLetter"/>
+      <w:lvlText w:val="%8."/>
+      <w:lvlJc w:val="left"/>
+      <w:pPr>
+        <w:ind w:left="5760" w:hanging="360"/>
+      </w:pPr>
+    </w:lvl>
+    <w:lvl w:ilvl="8" w:tplc="0409001B" w:tentative="1">
+      <w:start w:val="1"/>
+      <w:numFmt w:val="lowerRoman"/>
+      <w:lvlText w:val="%9."/>
+      <w:lvlJc w:val="right"/>
+      <w:pPr>
+        <w:ind w:left="6480" w:hanging="180"/>
+      </w:pPr>
+    </w:lvl>
+  </w:abstractNum>
+  <w:abstractNum w:abstractNumId="1">
     <w:nsid w:val="50602839"/>
     <w:multiLevelType w:val="hybridMultilevel"/>
     <w:tmpl w:val="8776277E"/>
@@ -2195,7 +2482,126 @@
       </w:pPr>
     </w:lvl>
   </w:abstractNum>
+  <w:abstractNum w:abstractNumId="2">
+    <w:nsid w:val="53035EA3"/>
+    <w:multiLevelType w:val="hybridMultilevel"/>
+    <w:tmpl w:val="BB7E8B76"/>
+    <w:lvl w:ilvl="0" w:tplc="0409000F">
+      <w:start w:val="1"/>
+      <w:numFmt w:val="decimal"/>
+      <w:lvlText w:val="%1."/>
+      <w:lvlJc w:val="left"/>
+      <w:pPr>
+        <w:ind w:left="1080" w:hanging="360"/>
+      </w:pPr>
+      <w:rPr>
+        <w:rFonts w:hint="default"/>
+      </w:rPr>
+    </w:lvl>
+    <w:lvl w:ilvl="1" w:tplc="04090003" w:tentative="1">
+      <w:start w:val="1"/>
+      <w:numFmt w:val="bullet"/>
+      <w:lvlText w:val="o"/>
+      <w:lvlJc w:val="left"/>
+      <w:pPr>
+        <w:ind w:left="1800" w:hanging="360"/>
+      </w:pPr>
+      <w:rPr>
+        <w:rFonts w:ascii="Courier New" w:hAnsi="Courier New" w:cs="Courier New" w:hint="default"/>
+      </w:rPr>
+    </w:lvl>
+    <w:lvl w:ilvl="2" w:tplc="04090005" w:tentative="1">
+      <w:start w:val="1"/>
+      <w:numFmt w:val="bullet"/>
+      <w:lvlText w:val=""/>
+      <w:lvlJc w:val="left"/>
+      <w:pPr>
+        <w:ind w:left="2520" w:hanging="360"/>
+      </w:pPr>
+      <w:rPr>
+        <w:rFonts w:ascii="Wingdings" w:hAnsi="Wingdings" w:hint="default"/>
+      </w:rPr>
+    </w:lvl>
+    <w:lvl w:ilvl="3" w:tplc="04090001" w:tentative="1">
+      <w:start w:val="1"/>
+      <w:numFmt w:val="bullet"/>
+      <w:lvlText w:val=""/>
+      <w:lvlJc w:val="left"/>
+      <w:pPr>
+        <w:ind w:left="3240" w:hanging="360"/>
+      </w:pPr>
+      <w:rPr>
+        <w:rFonts w:ascii="Symbol" w:hAnsi="Symbol" w:hint="default"/>
+      </w:rPr>
+    </w:lvl>
+    <w:lvl w:ilvl="4" w:tplc="04090003" w:tentative="1">
+      <w:start w:val="1"/>
+      <w:numFmt w:val="bullet"/>
+      <w:lvlText w:val="o"/>
+      <w:lvlJc w:val="left"/>
+      <w:pPr>
+        <w:ind w:left="3960" w:hanging="360"/>
+      </w:pPr>
+      <w:rPr>
+        <w:rFonts w:ascii="Courier New" w:hAnsi="Courier New" w:cs="Courier New" w:hint="default"/>
+      </w:rPr>
+    </w:lvl>
+    <w:lvl w:ilvl="5" w:tplc="04090005" w:tentative="1">
+      <w:start w:val="1"/>
+      <w:numFmt w:val="bullet"/>
+      <w:lvlText w:val=""/>
+      <w:lvlJc w:val="left"/>
+      <w:pPr>
+        <w:ind w:left="4680" w:hanging="360"/>
+      </w:pPr>
+      <w:rPr>
+        <w:rFonts w:ascii="Wingdings" w:hAnsi="Wingdings" w:hint="default"/>
+      </w:rPr>
+    </w:lvl>
+    <w:lvl w:ilvl="6" w:tplc="04090001" w:tentative="1">
+      <w:start w:val="1"/>
+      <w:numFmt w:val="bullet"/>
+      <w:lvlText w:val=""/>
+      <w:lvlJc w:val="left"/>
+      <w:pPr>
+        <w:ind w:left="5400" w:hanging="360"/>
+      </w:pPr>
+      <w:rPr>
+        <w:rFonts w:ascii="Symbol" w:hAnsi="Symbol" w:hint="default"/>
+      </w:rPr>
+    </w:lvl>
+    <w:lvl w:ilvl="7" w:tplc="04090003" w:tentative="1">
+      <w:start w:val="1"/>
+      <w:numFmt w:val="bullet"/>
+      <w:lvlText w:val="o"/>
+      <w:lvlJc w:val="left"/>
+      <w:pPr>
+        <w:ind w:left="6120" w:hanging="360"/>
+      </w:pPr>
+      <w:rPr>
+        <w:rFonts w:ascii="Courier New" w:hAnsi="Courier New" w:cs="Courier New" w:hint="default"/>
+      </w:rPr>
+    </w:lvl>
+    <w:lvl w:ilvl="8" w:tplc="04090005" w:tentative="1">
+      <w:start w:val="1"/>
+      <w:numFmt w:val="bullet"/>
+      <w:lvlText w:val=""/>
+      <w:lvlJc w:val="left"/>
+      <w:pPr>
+        <w:ind w:left="6840" w:hanging="360"/>
+      </w:pPr>
+      <w:rPr>
+        <w:rFonts w:ascii="Wingdings" w:hAnsi="Wingdings" w:hint="default"/>
+      </w:rPr>
+    </w:lvl>
+  </w:abstractNum>
   <w:num w:numId="1">
+    <w:abstractNumId w:val="1"/>
+  </w:num>
+  <w:num w:numId="2">
+    <w:abstractNumId w:val="2"/>
+  </w:num>
+  <w:num w:numId="3">
     <w:abstractNumId w:val="0"/>
   </w:num>
 </w:numbering>
@@ -2914,6 +3320,17 @@
       <w:b/>
     </w:rPr>
   </w:style>
+  <w:style w:type="paragraph" w:styleId="ListParagraph">
+    <w:name w:val="List Paragraph"/>
+    <w:basedOn w:val="Normal"/>
+    <w:uiPriority w:val="34"/>
+    <w:qFormat/>
+    <w:rsid w:val="00A75CDC"/>
+    <w:pPr>
+      <w:ind w:left="720"/>
+      <w:contextualSpacing/>
+    </w:pPr>
+  </w:style>
 </w:styles>
 </file>
 
@@ -2958,6 +3375,27 @@
     <w:family w:val="roman"/>
     <w:pitch w:val="variable"/>
     <w:sig w:usb0="E0002EFF" w:usb1="C0007843" w:usb2="00000009" w:usb3="00000000" w:csb0="000001FF" w:csb1="00000000"/>
+  </w:font>
+  <w:font w:name="Courier New">
+    <w:panose1 w:val="02070309020205020404"/>
+    <w:charset w:val="00"/>
+    <w:family w:val="modern"/>
+    <w:pitch w:val="fixed"/>
+    <w:sig w:usb0="E0002EFF" w:usb1="C0007843" w:usb2="00000009" w:usb3="00000000" w:csb0="000001FF" w:csb1="00000000"/>
+  </w:font>
+  <w:font w:name="Wingdings">
+    <w:panose1 w:val="05000000000000000000"/>
+    <w:charset w:val="02"/>
+    <w:family w:val="auto"/>
+    <w:pitch w:val="variable"/>
+    <w:sig w:usb0="00000000" w:usb1="10000000" w:usb2="00000000" w:usb3="00000000" w:csb0="80000000" w:csb1="00000000"/>
+  </w:font>
+  <w:font w:name="Symbol">
+    <w:panose1 w:val="05050102010706020507"/>
+    <w:charset w:val="02"/>
+    <w:family w:val="roman"/>
+    <w:pitch w:val="variable"/>
+    <w:sig w:usb0="00000000" w:usb1="10000000" w:usb2="00000000" w:usb3="00000000" w:csb0="80000000" w:csb1="00000000"/>
   </w:font>
   <w:font w:name="Calibri">
     <w:panose1 w:val="020F0502020204030204"/>
@@ -3024,8 +3462,12 @@
     <w:rsid w:val="002A07CE"/>
     <w:rsid w:val="004749F0"/>
     <w:rsid w:val="004B25D7"/>
+    <w:rsid w:val="00647734"/>
+    <w:rsid w:val="006C1138"/>
     <w:rsid w:val="009D4D1C"/>
+    <w:rsid w:val="00AB316B"/>
     <w:rsid w:val="00AF445E"/>
+    <w:rsid w:val="00D41840"/>
     <w:rsid w:val="00DC0A0A"/>
     <w:rsid w:val="00E32985"/>
     <w:rsid w:val="00F74A20"/>

</xml_diff>

<commit_message>
Plano de Gerenciamento atualizado
</commit_message>
<xml_diff>
--- a/Plano de Gerenciamento.docx
+++ b/Plano de Gerenciamento.docx
@@ -187,11 +187,7 @@
               </w:rPr>
             </w:pPr>
             <w:r>
-              <w:t xml:space="preserve">Oto Braz </w:t>
-            </w:r>
-            <w:proofErr w:type="spellStart"/>
-            <w:r>
-              <w:t>Assun</w:t>
+              <w:t>Oto Braz Assun</w:t>
             </w:r>
             <w:r>
               <w:rPr>
@@ -199,7 +195,6 @@
               </w:rPr>
               <w:t>ção</w:t>
             </w:r>
-            <w:proofErr w:type="spellEnd"/>
           </w:p>
         </w:tc>
         <w:tc>
@@ -214,6 +209,72 @@
           </w:p>
         </w:tc>
       </w:tr>
+      <w:tr>
+        <w:trPr>
+          <w:trHeight w:val="340"/>
+        </w:trPr>
+        <w:tc>
+          <w:tcPr>
+            <w:tcW w:w="737" w:type="dxa"/>
+            <w:vAlign w:val="center"/>
+          </w:tcPr>
+          <w:p>
+            <w:pPr>
+              <w:jc w:val="center"/>
+            </w:pPr>
+            <w:r>
+              <w:t>1.1.0</w:t>
+            </w:r>
+          </w:p>
+        </w:tc>
+        <w:tc>
+          <w:tcPr>
+            <w:tcW w:w="1129" w:type="dxa"/>
+            <w:vAlign w:val="center"/>
+          </w:tcPr>
+          <w:p>
+            <w:pPr>
+              <w:jc w:val="center"/>
+            </w:pPr>
+            <w:r>
+              <w:t>13/12/2015</w:t>
+            </w:r>
+          </w:p>
+        </w:tc>
+        <w:tc>
+          <w:tcPr>
+            <w:tcW w:w="2420" w:type="dxa"/>
+            <w:vAlign w:val="center"/>
+          </w:tcPr>
+          <w:p>
+            <w:r>
+              <w:rPr>
+                <w:rStyle w:val="5yl5"/>
+              </w:rPr>
+              <w:t>Marcus Vinciius Nunes C</w:t>
+            </w:r>
+            <w:bookmarkStart w:id="0" w:name="_GoBack"/>
+            <w:bookmarkEnd w:id="0"/>
+            <w:r>
+              <w:rPr>
+                <w:rStyle w:val="5yl5"/>
+              </w:rPr>
+              <w:t>alisto</w:t>
+            </w:r>
+          </w:p>
+        </w:tc>
+        <w:tc>
+          <w:tcPr>
+            <w:tcW w:w="4389" w:type="dxa"/>
+            <w:vAlign w:val="center"/>
+          </w:tcPr>
+          <w:p>
+            <w:r>
+              <w:t>Plano de Gerenciamento do Projeto atualizado</w:t>
+            </w:r>
+          </w:p>
+        </w:tc>
+      </w:tr>
     </w:tbl>
     <w:p/>
     <w:p>
@@ -709,6 +770,7 @@
         <w:pStyle w:val="Heading1"/>
       </w:pPr>
       <w:r>
+        <w:lastRenderedPageBreak/>
         <w:t xml:space="preserve">Organização do Projeto </w:t>
       </w:r>
       <w:r>
@@ -731,7 +793,6 @@
     </w:p>
     <w:p>
       <w:r>
-        <w:lastRenderedPageBreak/>
         <w:t xml:space="preserve">Veja documentos de </w:t>
       </w:r>
       <w:r>
@@ -793,26 +854,64 @@
     </w:p>
     <w:p>
       <w:r>
-        <w:t>Veja cronograma</w:t>
-      </w:r>
-      <w:r>
-        <w:t xml:space="preserve"> na pasta 02-Planejamento do projeto</w:t>
-      </w:r>
-      <w:r>
-        <w:t>.</w:t>
-      </w:r>
-    </w:p>
-    <w:p>
-      <w:r>
-        <w:t>Para visualizar o prazo, use a visão PMO-</w:t>
-      </w:r>
-      <w:proofErr w:type="spellStart"/>
-      <w:r>
-        <w:t>Gantt</w:t>
-      </w:r>
-      <w:proofErr w:type="spellEnd"/>
-      <w:r>
-        <w:t xml:space="preserve"> Chart.</w:t>
+        <w:t>Veja cronograma na pasta 02-Planejamento do projeto.</w:t>
+      </w:r>
+    </w:p>
+    <w:p>
+      <w:r>
+        <w:t>Para visualizar o prazo, use a visão PMO-Gantt Chart.</w:t>
+      </w:r>
+    </w:p>
+    <w:p>
+      <w:pPr>
+        <w:pStyle w:val="Comments"/>
+      </w:pPr>
+      <w:r>
+        <w:rPr>
+          <w:noProof/>
+          <w:lang w:val="en-US" w:eastAsia="ko-KR"/>
+        </w:rPr>
+        <w:drawing>
+          <wp:inline distT="0" distB="0" distL="0" distR="0">
+            <wp:extent cx="5400040" cy="4050030"/>
+            <wp:effectExtent l="0" t="0" r="0" b="7620"/>
+            <wp:docPr id="2" name="Imagem 2"/>
+            <wp:cNvGraphicFramePr>
+              <a:graphicFrameLocks xmlns:a="http://schemas.openxmlformats.org/drawingml/2006/main" noChangeAspect="1"/>
+            </wp:cNvGraphicFramePr>
+            <a:graphic xmlns:a="http://schemas.openxmlformats.org/drawingml/2006/main">
+              <a:graphicData uri="http://schemas.openxmlformats.org/drawingml/2006/picture">
+                <pic:pic xmlns:pic="http://schemas.openxmlformats.org/drawingml/2006/picture">
+                  <pic:nvPicPr>
+                    <pic:cNvPr id="0" name="Apresentação1.jpg"/>
+                    <pic:cNvPicPr/>
+                  </pic:nvPicPr>
+                  <pic:blipFill>
+                    <a:blip r:embed="rId7">
+                      <a:extLst>
+                        <a:ext uri="{28A0092B-C50C-407E-A947-70E740481C1C}">
+                          <a14:useLocalDpi xmlns:a14="http://schemas.microsoft.com/office/drawing/2010/main" val="0"/>
+                        </a:ext>
+                      </a:extLst>
+                    </a:blip>
+                    <a:stretch>
+                      <a:fillRect/>
+                    </a:stretch>
+                  </pic:blipFill>
+                  <pic:spPr>
+                    <a:xfrm>
+                      <a:off x="0" y="0"/>
+                      <a:ext cx="5400040" cy="4050030"/>
+                    </a:xfrm>
+                    <a:prstGeom prst="rect">
+                      <a:avLst/>
+                    </a:prstGeom>
+                  </pic:spPr>
+                </pic:pic>
+              </a:graphicData>
+            </a:graphic>
+          </wp:inline>
+        </w:drawing>
       </w:r>
     </w:p>
     <w:p>
@@ -1132,6 +1231,7 @@
     </w:p>
     <w:p>
       <w:r>
+        <w:lastRenderedPageBreak/>
         <w:t>Após isso, será feito o acompanhamento semanal entre o planejado (linha de base salva) com o realizado.</w:t>
       </w:r>
     </w:p>
@@ -1139,21 +1239,13 @@
       <w:r>
         <w:t xml:space="preserve">A comunicação dos indicadores será feita através do </w:t>
       </w:r>
-      <w:hyperlink r:id="rId7" w:history="1">
+      <w:hyperlink r:id="rId8" w:history="1">
         <w:r>
           <w:rPr>
             <w:rStyle w:val="Hyperlink"/>
           </w:rPr>
-          <w:t xml:space="preserve">Status </w:t>
+          <w:t>Status Report</w:t>
         </w:r>
-        <w:proofErr w:type="spellStart"/>
-        <w:r>
-          <w:rPr>
-            <w:rStyle w:val="Hyperlink"/>
-          </w:rPr>
-          <w:t>Report</w:t>
-        </w:r>
-        <w:proofErr w:type="spellEnd"/>
       </w:hyperlink>
       <w:r>
         <w:t xml:space="preserve"> Semanal no tópico Sumário Executivo.</w:t>
@@ -1170,8 +1262,6 @@
       <w:r>
         <w:t xml:space="preserve"> e Problemas</w:t>
       </w:r>
-      <w:bookmarkStart w:id="0" w:name="_GoBack"/>
-      <w:bookmarkEnd w:id="0"/>
     </w:p>
     <w:p>
       <w:pPr>
@@ -1385,7 +1475,6 @@
           <w:rFonts w:eastAsiaTheme="minorEastAsia"/>
           <w:lang w:eastAsia="ko-KR"/>
         </w:rPr>
-        <w:lastRenderedPageBreak/>
         <w:t>Qual o custo benefício de implementá-la?</w:t>
       </w:r>
     </w:p>
@@ -1768,12 +1857,12 @@
     <w:p/>
     <w:p/>
     <w:sectPr>
-      <w:headerReference w:type="even" r:id="rId8"/>
-      <w:headerReference w:type="default" r:id="rId9"/>
-      <w:footerReference w:type="even" r:id="rId10"/>
-      <w:footerReference w:type="default" r:id="rId11"/>
-      <w:headerReference w:type="first" r:id="rId12"/>
-      <w:footerReference w:type="first" r:id="rId13"/>
+      <w:headerReference w:type="even" r:id="rId9"/>
+      <w:headerReference w:type="default" r:id="rId10"/>
+      <w:footerReference w:type="even" r:id="rId11"/>
+      <w:footerReference w:type="default" r:id="rId12"/>
+      <w:headerReference w:type="first" r:id="rId13"/>
+      <w:footerReference w:type="first" r:id="rId14"/>
       <w:pgSz w:w="11906" w:h="16838"/>
       <w:pgMar w:top="1417" w:right="1701" w:bottom="1417" w:left="1701" w:header="708" w:footer="708" w:gutter="0"/>
       <w:cols w:space="708"/>
@@ -2215,7 +2304,6 @@
           <w:pPr>
             <w:pStyle w:val="Header"/>
           </w:pPr>
-          <w:proofErr w:type="spellStart"/>
           <w:r>
             <w:t>Make.A</w:t>
           </w:r>
@@ -2225,7 +2313,6 @@
           <w:r>
             <w:t>List</w:t>
           </w:r>
-          <w:proofErr w:type="spellEnd"/>
         </w:p>
       </w:tc>
       <w:tc>
@@ -3289,6 +3376,11 @@
       <w:contextualSpacing/>
     </w:pPr>
   </w:style>
+  <w:style w:type="character" w:customStyle="1" w:styleId="5yl5">
+    <w:name w:val="_5yl5"/>
+    <w:basedOn w:val="DefaultParagraphFont"/>
+    <w:rsid w:val="00E1228E"/>
+  </w:style>
 </w:styles>
 </file>
 
@@ -3418,6 +3510,7 @@
   </w:compat>
   <w:rsids>
     <w:rsidRoot w:val="00FC0F9A"/>
+    <w:rsid w:val="00232DA1"/>
     <w:rsid w:val="002A07CE"/>
     <w:rsid w:val="004749F0"/>
     <w:rsid w:val="004B25D7"/>
@@ -3427,6 +3520,7 @@
     <w:rsid w:val="009D4D1C"/>
     <w:rsid w:val="00AB316B"/>
     <w:rsid w:val="00AF445E"/>
+    <w:rsid w:val="00CD43A2"/>
     <w:rsid w:val="00D41840"/>
     <w:rsid w:val="00DC0A0A"/>
     <w:rsid w:val="00E32985"/>

</xml_diff>